<commit_message>
Complete Results.xlsx and Observation
</commit_message>
<xml_diff>
--- a/Observation.docx
+++ b/Observation.docx
@@ -1,6 +1,6 @@
 
 <file path=word/document.xml><?xml version="1.0" encoding="utf-8"?>
-<w:document xmlns:wpc="http://schemas.microsoft.com/office/word/2010/wordprocessingCanvas" xmlns:cx="http://schemas.microsoft.com/office/drawing/2014/chartex" xmlns:cx1="http://schemas.microsoft.com/office/drawing/2015/9/8/chartex" xmlns:cx2="http://schemas.microsoft.com/office/drawing/2015/10/21/chartex" xmlns:cx3="http://schemas.microsoft.com/office/drawing/2016/5/9/chartex" xmlns:cx4="http://schemas.microsoft.com/office/drawing/2016/5/10/chartex" xmlns:cx5="http://schemas.microsoft.com/office/drawing/2016/5/11/chartex" xmlns:cx6="http://schemas.microsoft.com/office/drawing/2016/5/12/chartex" xmlns:cx7="http://schemas.microsoft.com/office/drawing/2016/5/13/chartex" xmlns:cx8="http://schemas.microsoft.com/office/drawing/2016/5/14/chartex" xmlns:mc="http://schemas.openxmlformats.org/markup-compatibility/2006" xmlns:aink="http://schemas.microsoft.com/office/drawing/2016/ink" xmlns:am3d="http://schemas.microsoft.com/office/drawing/2017/model3d" xmlns:o="urn:schemas-microsoft-com:office:office" xmlns:r="http://schemas.openxmlformats.org/officeDocument/2006/relationships" xmlns:m="http://schemas.openxmlformats.org/officeDocument/2006/math" xmlns:v="urn:schemas-microsoft-com:vml" xmlns:wp14="http://schemas.microsoft.com/office/word/2010/wordprocessingDrawing" xmlns:wp="http://schemas.openxmlformats.org/drawingml/2006/wordprocessingDrawing" xmlns:w10="urn:schemas-microsoft-com:office:word" xmlns:w="http://schemas.openxmlformats.org/wordprocessingml/2006/main" xmlns:w14="http://schemas.microsoft.com/office/word/2010/wordml" xmlns:w15="http://schemas.microsoft.com/office/word/2012/wordml" xmlns:w16cex="http://schemas.microsoft.com/office/word/2018/wordml/cex" xmlns:w16cid="http://schemas.microsoft.com/office/word/2016/wordml/cid" xmlns:w16="http://schemas.microsoft.com/office/word/2018/wordml" xmlns:w16se="http://schemas.microsoft.com/office/word/2015/wordml/symex" xmlns:wpg="http://schemas.microsoft.com/office/word/2010/wordprocessingGroup" xmlns:wpi="http://schemas.microsoft.com/office/word/2010/wordprocessingInk" xmlns:wne="http://schemas.microsoft.com/office/word/2006/wordml" xmlns:wps="http://schemas.microsoft.com/office/word/2010/wordprocessingShape" mc:Ignorable="w14 w15 w16se w16cid w16 w16cex wp14">
+<w:document xmlns:wpc="http://schemas.microsoft.com/office/word/2010/wordprocessingCanvas" xmlns:cx="http://schemas.microsoft.com/office/drawing/2014/chartex" xmlns:cx1="http://schemas.microsoft.com/office/drawing/2015/9/8/chartex" xmlns:cx2="http://schemas.microsoft.com/office/drawing/2015/10/21/chartex" xmlns:cx3="http://schemas.microsoft.com/office/drawing/2016/5/9/chartex" xmlns:cx4="http://schemas.microsoft.com/office/drawing/2016/5/10/chartex" xmlns:cx5="http://schemas.microsoft.com/office/drawing/2016/5/11/chartex" xmlns:cx6="http://schemas.microsoft.com/office/drawing/2016/5/12/chartex" xmlns:cx7="http://schemas.microsoft.com/office/drawing/2016/5/13/chartex" xmlns:cx8="http://schemas.microsoft.com/office/drawing/2016/5/14/chartex" xmlns:mc="http://schemas.openxmlformats.org/markup-compatibility/2006" xmlns:aink="http://schemas.microsoft.com/office/drawing/2016/ink" xmlns:am3d="http://schemas.microsoft.com/office/drawing/2017/model3d" xmlns:o="urn:schemas-microsoft-com:office:office" xmlns:r="http://schemas.openxmlformats.org/officeDocument/2006/relationships" xmlns:m="http://schemas.openxmlformats.org/officeDocument/2006/math" xmlns:v="urn:schemas-microsoft-com:vml" xmlns:wp14="http://schemas.microsoft.com/office/word/2010/wordprocessingDrawing" xmlns:wp="http://schemas.openxmlformats.org/drawingml/2006/wordprocessingDrawing" xmlns:w10="urn:schemas-microsoft-com:office:word" xmlns:w="http://schemas.openxmlformats.org/wordprocessingml/2006/main" xmlns:w14="http://schemas.microsoft.com/office/word/2010/wordml" xmlns:w15="http://schemas.microsoft.com/office/word/2012/wordml" xmlns:w16cex="http://schemas.microsoft.com/office/word/2018/wordml/cex" xmlns:w16cid="http://schemas.microsoft.com/office/word/2016/wordml/cid" xmlns:w16="http://schemas.microsoft.com/office/word/2018/wordml" xmlns:w16sdtdh="http://schemas.microsoft.com/office/word/2020/wordml/sdtdatahash" xmlns:w16se="http://schemas.microsoft.com/office/word/2015/wordml/symex" xmlns:wpg="http://schemas.microsoft.com/office/word/2010/wordprocessingGroup" xmlns:wpi="http://schemas.microsoft.com/office/word/2010/wordprocessingInk" xmlns:wne="http://schemas.microsoft.com/office/word/2006/wordml" xmlns:wps="http://schemas.microsoft.com/office/word/2010/wordprocessingShape" mc:Ignorable="w14 w15 w16se w16cid w16 w16cex w16sdtdh wp14">
   <w:body>
     <w:p>
       <w:pPr>
@@ -964,7 +964,17 @@
                 <w:sz w:val="20"/>
                 <w:szCs w:val="20"/>
               </w:rPr>
-              <w:t>Percentage</w:t>
+              <w:t>P</w:t>
+            </w:r>
+            <w:r>
+              <w:rPr>
+                <w:b/>
+                <w:bCs/>
+                <w:color w:val="1F4E79" w:themeColor="accent5" w:themeShade="80"/>
+                <w:sz w:val="20"/>
+                <w:szCs w:val="20"/>
+              </w:rPr>
+              <w:t>rogress</w:t>
             </w:r>
           </w:p>
         </w:tc>
@@ -1221,6 +1231,14 @@
                 <w:szCs w:val="20"/>
               </w:rPr>
             </w:pPr>
+            <w:r>
+              <w:rPr>
+                <w:color w:val="1F4E79" w:themeColor="accent5" w:themeShade="80"/>
+                <w:sz w:val="20"/>
+                <w:szCs w:val="20"/>
+              </w:rPr>
+              <w:t>x</w:t>
+            </w:r>
           </w:p>
         </w:tc>
         <w:tc>
@@ -1263,14 +1281,6 @@
                 <w:szCs w:val="20"/>
               </w:rPr>
             </w:pPr>
-            <w:r>
-              <w:rPr>
-                <w:color w:val="1F4E79" w:themeColor="accent5" w:themeShade="80"/>
-                <w:sz w:val="20"/>
-                <w:szCs w:val="20"/>
-              </w:rPr>
-              <w:t>x</w:t>
-            </w:r>
           </w:p>
         </w:tc>
         <w:tc>
@@ -1409,14 +1419,6 @@
                 <w:szCs w:val="20"/>
               </w:rPr>
             </w:pPr>
-            <w:r>
-              <w:rPr>
-                <w:color w:val="1F4E79" w:themeColor="accent5" w:themeShade="80"/>
-                <w:sz w:val="20"/>
-                <w:szCs w:val="20"/>
-              </w:rPr>
-              <w:t>x</w:t>
-            </w:r>
           </w:p>
         </w:tc>
         <w:tc>
@@ -1434,14 +1436,6 @@
                 <w:szCs w:val="20"/>
               </w:rPr>
             </w:pPr>
-            <w:r>
-              <w:rPr>
-                <w:color w:val="1F4E79" w:themeColor="accent5" w:themeShade="80"/>
-                <w:sz w:val="20"/>
-                <w:szCs w:val="20"/>
-              </w:rPr>
-              <w:t>x</w:t>
-            </w:r>
           </w:p>
         </w:tc>
         <w:tc>
@@ -1542,7 +1536,15 @@
       <w:bookmarkStart w:id="0" w:name="_Toc88437491"/>
       <w:r>
         <w:lastRenderedPageBreak/>
-        <w:t>Preprocessing hawks dataset with Weka</w:t>
+        <w:t xml:space="preserve">Preprocessing </w:t>
+      </w:r>
+      <w:proofErr w:type="gramStart"/>
+      <w:r>
+        <w:t>hawks</w:t>
+      </w:r>
+      <w:proofErr w:type="gramEnd"/>
+      <w:r>
+        <w:t xml:space="preserve"> dataset with Weka</w:t>
       </w:r>
     </w:p>
     <w:p>
@@ -1562,7 +1564,15 @@
         <w:t>Bước 1</w:t>
       </w:r>
       <w:r>
-        <w:t>: Bởi vì các dữ liệu bị thiếu trong file “hawks.csv” được ghi bằng chuỗi “NA”, “” hoặc “ “ nên ta cần phải chuyển về cùng một định dạng đánh dấu dữ liệu bị thiếu mà Weka có thể đọc được là “?”.</w:t>
+        <w:t xml:space="preserve">: Bởi vì các dữ liệu bị thiếu trong file “hawks.csv” được ghi bằng chuỗi “NA”, “” hoặc </w:t>
+      </w:r>
+      <w:proofErr w:type="gramStart"/>
+      <w:r>
+        <w:t>“ “</w:t>
+      </w:r>
+      <w:proofErr w:type="gramEnd"/>
+      <w:r>
+        <w:t xml:space="preserve"> nên ta cần phải chuyển về cùng một định dạng đánh dấu dữ liệu bị thiếu mà Weka có thể đọc được là “?”.</w:t>
       </w:r>
     </w:p>
     <w:p>
@@ -2157,7 +2167,15 @@
         <w:t>Bước 4</w:t>
       </w:r>
       <w:r>
-        <w:t>: Bây giờ, ta bắt đầu tiền xử lý các dữ liệu bị thiếu. Sử dụng bộ lọc weka.filters.unsupervised.attribute.ReplaceMissingValues để thay thế các dữ liệu bị thiếu bằng giá trị mean của thuộc tính (nếu là kiểu số) hoặc mode (nếu là kiểu định danh).</w:t>
+        <w:t xml:space="preserve">: Bây giờ, ta bắt đầu tiền xử lý các dữ liệu bị thiếu. Sử dụng bộ lọc </w:t>
+      </w:r>
+      <w:proofErr w:type="gramStart"/>
+      <w:r>
+        <w:t>weka.filters</w:t>
+      </w:r>
+      <w:proofErr w:type="gramEnd"/>
+      <w:r>
+        <w:t>.unsupervised.attribute.ReplaceMissingValues để thay thế các dữ liệu bị thiếu bằng giá trị mean của thuộc tính (nếu là kiểu số) hoặc mode (nếu là kiểu định danh).</w:t>
       </w:r>
     </w:p>
     <w:p>
@@ -2307,7 +2325,15 @@
         <w:tab/>
       </w:r>
       <w:r>
-        <w:t>Như vậy, ta có bảng dữ liệu sau. Lưu vào file “preprocessed_hawks.arff”</w:t>
+        <w:t>Như vậy, ta có bảng dữ liệu sau. Lưu vào file “preprocessed_</w:t>
+      </w:r>
+      <w:proofErr w:type="gramStart"/>
+      <w:r>
+        <w:t>hawks.arff</w:t>
+      </w:r>
+      <w:proofErr w:type="gramEnd"/>
+      <w:r>
+        <w:t>”</w:t>
       </w:r>
     </w:p>
     <w:p>
@@ -2439,8 +2465,18 @@
           <w:sz w:val="22"/>
           <w:szCs w:val="22"/>
         </w:rPr>
-        <w:t>. Tập dữ liệu preprocessed_hawks.arff</w:t>
-      </w:r>
+        <w:t>. Tập dữ liệu preprocessed_</w:t>
+      </w:r>
+      <w:proofErr w:type="gramStart"/>
+      <w:r>
+        <w:rPr>
+          <w:rFonts w:ascii="Times New Roman" w:hAnsi="Times New Roman" w:cs="Times New Roman"/>
+          <w:sz w:val="22"/>
+          <w:szCs w:val="22"/>
+        </w:rPr>
+        <w:t>hawks.arff</w:t>
+      </w:r>
+      <w:proofErr w:type="gramEnd"/>
     </w:p>
     <w:p>
       <w:pPr>
@@ -2459,13 +2495,37 @@
         <w:t>Bước 5</w:t>
       </w:r>
       <w:r>
-        <w:t>: Do trong thí nghiệm A không sử dụng tập dữ liệu kiểu rời rạc, trong khi thuật toán ID3 thì lại không hoạt động được với dữ liệu liên tục, ta dùng bộ lọc weka.filters.unsupervised.attribute.NumericToNominal để tạm biến đổi các thuộc tính số thành thuộc tính định danh để có thể chạy ID3 cho phần này. Lưu tập dữ liệu này thành file</w:t>
+        <w:t xml:space="preserve">: Do trong thí nghiệm A không sử dụng tập dữ liệu kiểu rời rạc, trong khi thuật toán ID3 thì lại không hoạt động được với dữ liệu liên tục, ta dùng bộ lọc </w:t>
+      </w:r>
+      <w:proofErr w:type="gramStart"/>
+      <w:r>
+        <w:t>weka.filters</w:t>
+      </w:r>
+      <w:proofErr w:type="gramEnd"/>
+      <w:r>
+        <w:t>.unsupervised.attribute.NumericToNominal để tạm biến đổi các thuộc tính số thành thuộc tính định danh để có thể chạy ID3 cho phần này. Lưu tập dữ liệu này thành file</w:t>
       </w:r>
       <w:r>
         <w:t xml:space="preserve"> </w:t>
       </w:r>
       <w:r>
-        <w:t>“preprocessed_numeric2nominal_hawks.arff”. Vì tập này chỉ được dùng tạm để chạy ID3 trong thí nghiệm A, kết quả của nó sẽ được ghi cùng dòng với tập “preprocessed_hawks.arff”.</w:t>
+        <w:t>“preprocessed_numeric2nominal_</w:t>
+      </w:r>
+      <w:proofErr w:type="gramStart"/>
+      <w:r>
+        <w:t>hawks.arff</w:t>
+      </w:r>
+      <w:proofErr w:type="gramEnd"/>
+      <w:r>
+        <w:t>”. Vì tập này chỉ được dùng tạm để chạy ID3 trong thí nghiệm A, kết quả của nó sẽ được ghi cùng dòng với tập “preprocessed_</w:t>
+      </w:r>
+      <w:proofErr w:type="gramStart"/>
+      <w:r>
+        <w:t>hawks.arff</w:t>
+      </w:r>
+      <w:proofErr w:type="gramEnd"/>
+      <w:r>
+        <w:t>”.</w:t>
       </w:r>
     </w:p>
     <w:p>
@@ -2630,7 +2690,74 @@
           <w:rFonts w:ascii="Lato" w:hAnsi="Lato"/>
           <w:color w:val="323E4F" w:themeColor="text2" w:themeShade="BF"/>
         </w:rPr>
-        <w:t xml:space="preserve">PP phân lớp thường cho kết quả cao nhất là </w:t>
+        <w:t xml:space="preserve">Phương pháp phân lớp thường cho kết quả tốt nhất </w:t>
+      </w:r>
+      <w:r>
+        <w:rPr>
+          <w:rStyle w:val="fontstyle01"/>
+          <w:rFonts w:ascii="Lato" w:hAnsi="Lato"/>
+          <w:color w:val="323E4F" w:themeColor="text2" w:themeShade="BF"/>
+        </w:rPr>
+        <w:t>là J48</w:t>
+      </w:r>
+      <w:r>
+        <w:rPr>
+          <w:rStyle w:val="fontstyle01"/>
+          <w:rFonts w:ascii="Lato" w:hAnsi="Lato"/>
+          <w:color w:val="323E4F" w:themeColor="text2" w:themeShade="BF"/>
+        </w:rPr>
+        <w:t>.</w:t>
+      </w:r>
+      <w:r>
+        <w:rPr>
+          <w:rStyle w:val="fontstyle01"/>
+          <w:rFonts w:ascii="Lato" w:hAnsi="Lato"/>
+          <w:color w:val="323E4F" w:themeColor="text2" w:themeShade="BF"/>
+        </w:rPr>
+        <w:t xml:space="preserve"> Theo sau là Naïve Bayes Simple và cuối cùng là ID3.</w:t>
+      </w:r>
+    </w:p>
+    <w:p/>
+    <w:p>
+      <w:pPr>
+        <w:pStyle w:val="Heading2"/>
+      </w:pPr>
+      <w:r>
+        <w:t>Which method does not work well and why?</w:t>
+      </w:r>
+    </w:p>
+    <w:p>
+      <w:pPr>
+        <w:jc w:val="both"/>
+        <w:rPr>
+          <w:rStyle w:val="fontstyle01"/>
+          <w:rFonts w:ascii="Lato" w:hAnsi="Lato"/>
+          <w:color w:val="323E4F" w:themeColor="text2" w:themeShade="BF"/>
+        </w:rPr>
+      </w:pPr>
+      <w:r>
+        <w:rPr>
+          <w:rStyle w:val="fontstyle01"/>
+          <w:rFonts w:ascii="Lato" w:hAnsi="Lato"/>
+          <w:color w:val="323E4F" w:themeColor="text2" w:themeShade="BF"/>
+        </w:rPr>
+        <w:t>P</w:t>
+      </w:r>
+      <w:r>
+        <w:rPr>
+          <w:rStyle w:val="fontstyle01"/>
+          <w:rFonts w:ascii="Lato" w:hAnsi="Lato"/>
+          <w:color w:val="323E4F" w:themeColor="text2" w:themeShade="BF"/>
+        </w:rPr>
+        <w:t>hương pháp</w:t>
+      </w:r>
+      <w:r>
+        <w:rPr>
+          <w:rStyle w:val="fontstyle01"/>
+          <w:rFonts w:ascii="Lato" w:hAnsi="Lato"/>
+          <w:color w:val="323E4F" w:themeColor="text2" w:themeShade="BF"/>
+        </w:rPr>
+        <w:t xml:space="preserve"> phân lớp </w:t>
       </w:r>
       <w:r>
         <w:rPr>
@@ -2638,7 +2765,7 @@
           <w:rFonts w:ascii="Lato" w:hAnsi="Lato"/>
           <w:color w:val="323E4F" w:themeColor="text2" w:themeShade="BF"/>
         </w:rPr>
-        <w:t>Use training set</w:t>
+        <w:t xml:space="preserve">ID3 </w:t>
       </w:r>
       <w:r>
         <w:rPr>
@@ -2646,7 +2773,71 @@
           <w:rFonts w:ascii="Lato" w:hAnsi="Lato"/>
           <w:color w:val="323E4F" w:themeColor="text2" w:themeShade="BF"/>
         </w:rPr>
+        <w:t xml:space="preserve">cho kết </w:t>
+      </w:r>
+      <w:r>
+        <w:rPr>
+          <w:rStyle w:val="fontstyle01"/>
+          <w:rFonts w:ascii="Lato" w:hAnsi="Lato"/>
+          <w:color w:val="323E4F" w:themeColor="text2" w:themeShade="BF"/>
+        </w:rPr>
+        <w:t>quả</w:t>
+      </w:r>
+      <w:r>
+        <w:rPr>
+          <w:rStyle w:val="fontstyle01"/>
+          <w:rFonts w:ascii="Lato" w:hAnsi="Lato"/>
+          <w:color w:val="323E4F" w:themeColor="text2" w:themeShade="BF"/>
+        </w:rPr>
+        <w:t xml:space="preserve"> không tốt,</w:t>
+      </w:r>
+      <w:r>
+        <w:rPr>
+          <w:rStyle w:val="fontstyle01"/>
+          <w:rFonts w:ascii="Lato" w:hAnsi="Lato"/>
+          <w:color w:val="323E4F" w:themeColor="text2" w:themeShade="BF"/>
+        </w:rPr>
+        <w:t xml:space="preserve"> bởi vì tập dữ liệu ban đầu có rất nhiều thuộc tính kiểu số liên tục, trong khi ID3 chỉ hoạt động với kiểu rời rạc</w:t>
+      </w:r>
+      <w:r>
+        <w:rPr>
+          <w:rStyle w:val="fontstyle01"/>
+          <w:rFonts w:ascii="Lato" w:hAnsi="Lato"/>
+          <w:color w:val="323E4F" w:themeColor="text2" w:themeShade="BF"/>
+        </w:rPr>
         <w:t>.</w:t>
+      </w:r>
+      <w:r>
+        <w:rPr>
+          <w:rStyle w:val="fontstyle01"/>
+          <w:rFonts w:ascii="Lato" w:hAnsi="Lato"/>
+          <w:color w:val="323E4F" w:themeColor="text2" w:themeShade="BF"/>
+        </w:rPr>
+        <w:t xml:space="preserve"> Nếu ta dùng bộ lọc của Weka để chuyển kiểu số thành kiểu định danh (ở thí nghiệm A) hoặc làm rời rạc hóa dữ liệu với độ rộng của bin không đủ lớn (thí nghiệm B), ID3 sẽ bị overfitting rất nặng (kết quả luôn là 100%</w:t>
+      </w:r>
+      <w:r>
+        <w:rPr>
+          <w:rStyle w:val="fontstyle01"/>
+          <w:rFonts w:ascii="Lato" w:hAnsi="Lato"/>
+          <w:color w:val="323E4F" w:themeColor="text2" w:themeShade="BF"/>
+        </w:rPr>
+        <w:t xml:space="preserve"> khi phương pháp test là dùng tập huấn luyện</w:t>
+      </w:r>
+      <w:r>
+        <w:rPr>
+          <w:rStyle w:val="fontstyle01"/>
+          <w:rFonts w:ascii="Lato" w:hAnsi="Lato"/>
+          <w:color w:val="323E4F" w:themeColor="text2" w:themeShade="BF"/>
+        </w:rPr>
+        <w:t>)</w:t>
+      </w:r>
+      <w:r>
+        <w:rPr>
+          <w:rStyle w:val="fontstyle01"/>
+          <w:rFonts w:ascii="Lato" w:hAnsi="Lato"/>
+          <w:color w:val="323E4F" w:themeColor="text2" w:themeShade="BF"/>
+        </w:rPr>
+        <w:t xml:space="preserve"> hoặc fit không tốt như các thuật toán khác. Thuật toán ID3 phụ thuộc rất nhiều vào việc dữ liệu có rời rạc hay không, hoặc phân phối của dữ liệu khi chia bin bằng cách rời rạc hóa. Ngoài ra, do tập dữ liệu ban đầu bị thiếu rất nhiều dữ liệu nên khi rời rạc hóa, các điểm dữ liệu đó sẽ bị trùng nhau, dẫn đến việc chia rổ theo độ rộng trong rời rạc hóa sẽ khiến cho các điểm đó nằm cùng 1 rổ, gây ảnh hưởng rất lớn đến hiệu năng của thuật toán.</w:t>
       </w:r>
     </w:p>
     <w:p/>
@@ -2655,7 +2846,7 @@
         <w:pStyle w:val="Heading2"/>
       </w:pPr>
       <w:r>
-        <w:t>Which method does not work well and why?</w:t>
+        <w:t xml:space="preserve">Why should we use the discretized version of the data set instead of the original one? </w:t>
       </w:r>
     </w:p>
     <w:p>
@@ -2672,7 +2863,153 @@
           <w:rFonts w:ascii="Lato" w:hAnsi="Lato"/>
           <w:color w:val="323E4F" w:themeColor="text2" w:themeShade="BF"/>
         </w:rPr>
-        <w:t xml:space="preserve">PP phân lớp </w:t>
+        <w:t>V</w:t>
+      </w:r>
+      <w:r>
+        <w:rPr>
+          <w:rStyle w:val="fontstyle01"/>
+          <w:rFonts w:ascii="Lato" w:hAnsi="Lato"/>
+          <w:color w:val="323E4F" w:themeColor="text2" w:themeShade="BF"/>
+        </w:rPr>
+        <w:t>iệc</w:t>
+      </w:r>
+      <w:r>
+        <w:rPr>
+          <w:rStyle w:val="fontstyle01"/>
+          <w:rFonts w:ascii="Lato" w:hAnsi="Lato"/>
+          <w:color w:val="323E4F" w:themeColor="text2" w:themeShade="BF"/>
+        </w:rPr>
+        <w:t xml:space="preserve"> rời rạc hóa các thuộc tính số </w:t>
+      </w:r>
+      <w:r>
+        <w:rPr>
+          <w:rStyle w:val="fontstyle01"/>
+          <w:rFonts w:ascii="Lato" w:hAnsi="Lato"/>
+          <w:color w:val="323E4F" w:themeColor="text2" w:themeShade="BF"/>
+        </w:rPr>
+        <w:t>sẽ giúp các</w:t>
+      </w:r>
+      <w:r>
+        <w:rPr>
+          <w:rStyle w:val="fontstyle01"/>
+          <w:rFonts w:ascii="Lato" w:hAnsi="Lato"/>
+          <w:color w:val="323E4F" w:themeColor="text2" w:themeShade="BF"/>
+        </w:rPr>
+        <w:t xml:space="preserve"> thuộc tính </w:t>
+      </w:r>
+      <w:r>
+        <w:rPr>
+          <w:rStyle w:val="fontstyle01"/>
+          <w:rFonts w:ascii="Lato" w:hAnsi="Lato"/>
+          <w:color w:val="323E4F" w:themeColor="text2" w:themeShade="BF"/>
+        </w:rPr>
+        <w:t xml:space="preserve">được mô tả đúng </w:t>
+      </w:r>
+      <w:r>
+        <w:rPr>
+          <w:rStyle w:val="fontstyle01"/>
+          <w:rFonts w:ascii="Lato" w:hAnsi="Lato"/>
+          <w:color w:val="323E4F" w:themeColor="text2" w:themeShade="BF"/>
+        </w:rPr>
+        <w:t xml:space="preserve">với </w:t>
+      </w:r>
+      <w:r>
+        <w:rPr>
+          <w:rStyle w:val="fontstyle01"/>
+          <w:rFonts w:ascii="Lato" w:hAnsi="Lato"/>
+          <w:color w:val="323E4F" w:themeColor="text2" w:themeShade="BF"/>
+        </w:rPr>
+        <w:t>ý nghĩa của nó</w:t>
+      </w:r>
+      <w:r>
+        <w:rPr>
+          <w:rStyle w:val="fontstyle01"/>
+          <w:rFonts w:ascii="Lato" w:hAnsi="Lato"/>
+          <w:color w:val="323E4F" w:themeColor="text2" w:themeShade="BF"/>
+        </w:rPr>
+        <w:t xml:space="preserve"> hơn</w:t>
+      </w:r>
+      <w:r>
+        <w:rPr>
+          <w:rStyle w:val="fontstyle01"/>
+          <w:rFonts w:ascii="Lato" w:hAnsi="Lato"/>
+          <w:color w:val="323E4F" w:themeColor="text2" w:themeShade="BF"/>
+        </w:rPr>
+        <w:t>.</w:t>
+      </w:r>
+      <w:r>
+        <w:rPr>
+          <w:rStyle w:val="fontstyle01"/>
+          <w:rFonts w:ascii="Lato" w:hAnsi="Lato"/>
+          <w:color w:val="323E4F" w:themeColor="text2" w:themeShade="BF"/>
+        </w:rPr>
+        <w:t xml:space="preserve"> Ngoài ra, hiệu quả của các thuật toán như ID3 hay </w:t>
+      </w:r>
+      <w:r>
+        <w:rPr>
+          <w:rStyle w:val="fontstyle01"/>
+          <w:rFonts w:ascii="Lato" w:hAnsi="Lato"/>
+          <w:color w:val="323E4F" w:themeColor="text2" w:themeShade="BF"/>
+        </w:rPr>
+        <w:t>Naïve Bayes Simple</w:t>
+      </w:r>
+      <w:r>
+        <w:rPr>
+          <w:rStyle w:val="fontstyle01"/>
+          <w:rFonts w:ascii="Lato" w:hAnsi="Lato"/>
+          <w:color w:val="323E4F" w:themeColor="text2" w:themeShade="BF"/>
+        </w:rPr>
+        <w:t xml:space="preserve"> phụ thuộc vào sự rời rạc của dữ liệu, nên ta cần phải thực hiện rời rạc hóa dữ liệu.</w:t>
+      </w:r>
+    </w:p>
+    <w:p/>
+    <w:p>
+      <w:pPr>
+        <w:pStyle w:val="Heading2"/>
+      </w:pPr>
+      <w:r>
+        <w:t xml:space="preserve">Do the discretization process and method affect the classification results? If </w:t>
+      </w:r>
+      <w:proofErr w:type="gramStart"/>
+      <w:r>
+        <w:t>yes</w:t>
+      </w:r>
+      <w:proofErr w:type="gramEnd"/>
+      <w:r>
+        <w:t xml:space="preserve"> then how? </w:t>
+      </w:r>
+    </w:p>
+    <w:p>
+      <w:pPr>
+        <w:rPr>
+          <w:rStyle w:val="fontstyle01"/>
+          <w:rFonts w:ascii="Lato" w:hAnsi="Lato"/>
+          <w:color w:val="323E4F" w:themeColor="text2" w:themeShade="BF"/>
+        </w:rPr>
+      </w:pPr>
+      <w:r>
+        <w:rPr>
+          <w:rStyle w:val="fontstyle01"/>
+          <w:rFonts w:ascii="Lato" w:hAnsi="Lato"/>
+          <w:color w:val="323E4F" w:themeColor="text2" w:themeShade="BF"/>
+        </w:rPr>
+        <w:t xml:space="preserve">Qua </w:t>
+      </w:r>
+      <w:r>
+        <w:rPr>
+          <w:rStyle w:val="fontstyle01"/>
+          <w:rFonts w:ascii="Lato" w:hAnsi="Lato"/>
+          <w:color w:val="323E4F" w:themeColor="text2" w:themeShade="BF"/>
+        </w:rPr>
+        <w:t xml:space="preserve">thí nghiệm B và C, ta </w:t>
+      </w:r>
+      <w:r>
+        <w:rPr>
+          <w:rStyle w:val="fontstyle01"/>
+          <w:rFonts w:ascii="Lato" w:hAnsi="Lato"/>
+          <w:color w:val="323E4F" w:themeColor="text2" w:themeShade="BF"/>
+        </w:rPr>
+        <w:t xml:space="preserve">nhận thấy việc rời rạc và cách rời rạc </w:t>
       </w:r>
       <w:r>
         <w:rPr>
@@ -2680,7 +3017,15 @@
           <w:rFonts w:ascii="Lato" w:hAnsi="Lato"/>
           <w:color w:val="323E4F" w:themeColor="text2" w:themeShade="BF"/>
         </w:rPr>
-        <w:t xml:space="preserve">Percentage split </w:t>
+        <w:t>có</w:t>
+      </w:r>
+      <w:r>
+        <w:rPr>
+          <w:rStyle w:val="fontstyle21"/>
+          <w:rFonts w:ascii="Lato" w:hAnsi="Lato"/>
+          <w:color w:val="323E4F" w:themeColor="text2" w:themeShade="BF"/>
+        </w:rPr>
+        <w:t xml:space="preserve"> ảnh hưởng </w:t>
       </w:r>
       <w:r>
         <w:rPr>
@@ -2688,10 +3033,7 @@
           <w:rFonts w:ascii="Lato" w:hAnsi="Lato"/>
           <w:color w:val="323E4F" w:themeColor="text2" w:themeShade="BF"/>
         </w:rPr>
-        <w:t>cho kết qủa không tốt, vì khi tách tập dữ liệu theo tỷ lệ</w:t>
-      </w:r>
-      <w:r>
-        <w:br/>
+        <w:t>đến kết quả phân lớp.</w:t>
       </w:r>
       <w:r>
         <w:rPr>
@@ -2699,32 +3041,24 @@
           <w:rFonts w:ascii="Lato" w:hAnsi="Lato"/>
           <w:color w:val="323E4F" w:themeColor="text2" w:themeShade="BF"/>
         </w:rPr>
-        <w:t>(thông số) không phù hợp sẽ làm mất đi tính liên quan của dữ liệu, nhiều trường hợp xấu</w:t>
-      </w:r>
-      <w:r>
-        <w:br/>
-      </w:r>
-      <w:r>
+        <w:t xml:space="preserve"> Tuy nhiên, mức độ ảnh hưởng tùy theo từng phương pháp phân lớp. </w:t>
+      </w:r>
+    </w:p>
+    <w:p>
+      <w:pPr>
         <w:rPr>
           <w:rStyle w:val="fontstyle01"/>
           <w:rFonts w:ascii="Lato" w:hAnsi="Lato"/>
           <w:color w:val="323E4F" w:themeColor="text2" w:themeShade="BF"/>
         </w:rPr>
-        <w:t>có thể làm mất/sai lệch thông tin của một lớp phân loại.</w:t>
-      </w:r>
-      <w:r>
-        <w:br/>
-      </w:r>
+      </w:pPr>
       <w:r>
         <w:rPr>
           <w:rStyle w:val="fontstyle01"/>
           <w:rFonts w:ascii="Lato" w:hAnsi="Lato"/>
           <w:color w:val="323E4F" w:themeColor="text2" w:themeShade="BF"/>
         </w:rPr>
-        <w:t>Hơn nữa, với dữ liệu hawk này chỉ có 907 mẫu, cộng thêm số lượng dữ liệu bị thiếu quá</w:t>
-      </w:r>
-      <w:r>
-        <w:br/>
+        <w:t xml:space="preserve">Ở thí nghiệm A, do không rời rạc hóa dữ liệu nên ID3 không chạy tốt như các phương pháp khác. </w:t>
       </w:r>
       <w:r>
         <w:rPr>
@@ -2732,7 +3066,65 @@
           <w:rFonts w:ascii="Lato" w:hAnsi="Lato"/>
           <w:color w:val="323E4F" w:themeColor="text2" w:themeShade="BF"/>
         </w:rPr>
-        <w:t>nhiều nên pp này cho kết quả không đồng đều.</w:t>
+        <w:t xml:space="preserve">Ở thí nghiệm B và C thì ID3 đã làm tốt hơn, tuy nhiên thí nghiệm B vẫn bị overfitting khi thử nghiệm bằng tập huấn luyện, do tập dữ liệu gốc thiếu quá nhiều dữ </w:t>
+      </w:r>
+      <w:r>
+        <w:rPr>
+          <w:rStyle w:val="fontstyle01"/>
+          <w:rFonts w:ascii="Lato" w:hAnsi="Lato"/>
+          <w:color w:val="323E4F" w:themeColor="text2" w:themeShade="BF"/>
+        </w:rPr>
+        <w:lastRenderedPageBreak/>
+        <w:t>liệu nên các dữ liệu thiếu được điền bằng các giá trị giống nhau, dẫn đến việc rời rạc hóa theo độ rộng bin mất cân đối.</w:t>
+      </w:r>
+    </w:p>
+    <w:p>
+      <w:pPr>
+        <w:rPr>
+          <w:rStyle w:val="fontstyle01"/>
+          <w:rFonts w:ascii="Lato" w:hAnsi="Lato"/>
+          <w:color w:val="323E4F" w:themeColor="text2" w:themeShade="BF"/>
+        </w:rPr>
+      </w:pPr>
+      <w:r>
+        <w:rPr>
+          <w:rStyle w:val="fontstyle01"/>
+          <w:rFonts w:ascii="Lato" w:hAnsi="Lato"/>
+          <w:color w:val="323E4F" w:themeColor="text2" w:themeShade="BF"/>
+        </w:rPr>
+        <w:t xml:space="preserve">Thuật toán </w:t>
+      </w:r>
+      <w:r>
+        <w:rPr>
+          <w:rStyle w:val="fontstyle01"/>
+          <w:rFonts w:ascii="Lato" w:hAnsi="Lato"/>
+          <w:color w:val="323E4F" w:themeColor="text2" w:themeShade="BF"/>
+        </w:rPr>
+        <w:t xml:space="preserve">Naïve Bayes Simple </w:t>
+      </w:r>
+      <w:r>
+        <w:rPr>
+          <w:rStyle w:val="fontstyle01"/>
+          <w:rFonts w:ascii="Lato" w:hAnsi="Lato"/>
+          <w:color w:val="323E4F" w:themeColor="text2" w:themeShade="BF"/>
+        </w:rPr>
+        <w:t xml:space="preserve">và J48 </w:t>
+      </w:r>
+      <w:r>
+        <w:rPr>
+          <w:rStyle w:val="fontstyle01"/>
+          <w:rFonts w:ascii="Lato" w:hAnsi="Lato"/>
+          <w:color w:val="323E4F" w:themeColor="text2" w:themeShade="BF"/>
+        </w:rPr>
+        <w:t>cũng bị ảnh hưởng bởi việc rời rạc hóa, nhưng không nặng như ID3. Bởi vì</w:t>
+      </w:r>
+      <w:r>
+        <w:rPr>
+          <w:rStyle w:val="fontstyle01"/>
+          <w:rFonts w:ascii="Lato" w:hAnsi="Lato"/>
+          <w:color w:val="323E4F" w:themeColor="text2" w:themeShade="BF"/>
+        </w:rPr>
+        <w:t xml:space="preserve"> Naïve Bayes Simple chỉ quan tâm đến xác suất của các lớp dữ liệu, còn J48 của Weka có thể tự rời rạc hóa dữ liệu trong quá trình chạy (nhưng không đảm bảo tốt hơn việc rời rạc hóa dữ liệu trước khi chạy).</w:t>
       </w:r>
     </w:p>
     <w:p/>
@@ -2741,7 +3133,7 @@
         <w:pStyle w:val="Heading2"/>
       </w:pPr>
       <w:r>
-        <w:t xml:space="preserve">Why should we use the discretized version of the data set instead of the original one? </w:t>
+        <w:t xml:space="preserve">Which evaluation strategy tends to overestimate the accuracy and why? </w:t>
       </w:r>
     </w:p>
     <w:p>
@@ -2758,7 +3150,15 @@
           <w:rFonts w:ascii="Lato" w:hAnsi="Lato"/>
           <w:color w:val="323E4F" w:themeColor="text2" w:themeShade="BF"/>
         </w:rPr>
-        <w:t>Vì rời rạc hóa các thuộc tính số để các thuộc tính được mô tả đúng như ý nghĩa của nó.</w:t>
+        <w:t xml:space="preserve">Phương pháp đánh giá thường hay </w:t>
+      </w:r>
+      <w:r>
+        <w:rPr>
+          <w:rStyle w:val="fontstyle01"/>
+          <w:rFonts w:ascii="Lato" w:hAnsi="Lato"/>
+          <w:color w:val="323E4F" w:themeColor="text2" w:themeShade="BF"/>
+        </w:rPr>
+        <w:t>đưa ra độ chính xác cao hơn là “Use training set”. Bởi vì chúng ta đã dùng tập dữ liệu huấn luyện để cho bộ phân loại học, nên hiển nhiên là bộ phân loại sẽ biết được nhãn của các điểm dữ liệu trong tập huấn luyện đó. Chính vì thế nên khi đánh giá mô hình, ta cần phải dùng một tập dữ liệu khác hoàn toàn với tập dữ liệu dùng để huấn luyện.</w:t>
       </w:r>
     </w:p>
     <w:p/>
@@ -2767,173 +3167,34 @@
         <w:pStyle w:val="Heading2"/>
       </w:pPr>
       <w:r>
-        <w:t xml:space="preserve">Do the discretization process and method affect the classification results? If yes then how? </w:t>
+        <w:t>Which evaluation strategy tends to underestimate the accuracy and why?</w:t>
       </w:r>
     </w:p>
+    <w:bookmarkEnd w:id="0"/>
     <w:p>
       <w:pPr>
+        <w:spacing w:after="20"/>
+        <w:rPr>
+          <w:sz w:val="22"/>
+          <w:szCs w:val="22"/>
+        </w:rPr>
+      </w:pPr>
+      <w:r>
         <w:rPr>
           <w:rStyle w:val="fontstyle01"/>
           <w:rFonts w:ascii="Lato" w:hAnsi="Lato"/>
           <w:color w:val="323E4F" w:themeColor="text2" w:themeShade="BF"/>
         </w:rPr>
-      </w:pPr>
+        <w:t>Phương pháp đánh giá thường hay cho ra độ chính xác thấp nhất là “Percentage split 66%”. Điều này là do tập dữ liệu gốc bị thiếu quá nhiều dữ liệu, nên sau khi điền các giá trị bị thiếu, sẽ có rất nhiều điểm dữ liệu bị trùng.</w:t>
+      </w:r>
       <w:r>
         <w:rPr>
           <w:rStyle w:val="fontstyle01"/>
           <w:rFonts w:ascii="Lato" w:hAnsi="Lato"/>
           <w:color w:val="323E4F" w:themeColor="text2" w:themeShade="BF"/>
         </w:rPr>
-        <w:t>Qua quá trình thực nghiệm bằng cách rời rạc hóa các thuộc tình không phải là lớp (B và C)</w:t>
-      </w:r>
-      <w:r>
-        <w:br/>
-      </w:r>
-      <w:r>
-        <w:rPr>
-          <w:rStyle w:val="fontstyle01"/>
-          <w:rFonts w:ascii="Lato" w:hAnsi="Lato"/>
-          <w:color w:val="323E4F" w:themeColor="text2" w:themeShade="BF"/>
-        </w:rPr>
-        <w:t xml:space="preserve">thì nhận thấy việc rời rạc và cách rời rạc hầu như </w:t>
-      </w:r>
-      <w:r>
-        <w:rPr>
-          <w:rStyle w:val="fontstyle21"/>
-          <w:rFonts w:ascii="Lato" w:hAnsi="Lato"/>
-          <w:color w:val="323E4F" w:themeColor="text2" w:themeShade="BF"/>
-        </w:rPr>
-        <w:t xml:space="preserve">không ảnh hưởng </w:t>
-      </w:r>
-      <w:r>
-        <w:rPr>
-          <w:rStyle w:val="fontstyle01"/>
-          <w:rFonts w:ascii="Lato" w:hAnsi="Lato"/>
-          <w:color w:val="323E4F" w:themeColor="text2" w:themeShade="BF"/>
-        </w:rPr>
-        <w:t>đến kết quả phân lớp.</w:t>
-      </w:r>
-    </w:p>
-    <w:p/>
-    <w:p>
-      <w:pPr>
-        <w:pStyle w:val="Heading2"/>
-      </w:pPr>
-      <w:r>
-        <w:t xml:space="preserve">Which evaluation strategy tends to overestimate the accuracy and why? </w:t>
-      </w:r>
-    </w:p>
-    <w:p>
-      <w:pPr>
-        <w:rPr>
-          <w:rStyle w:val="fontstyle01"/>
-          <w:rFonts w:ascii="Lato" w:hAnsi="Lato"/>
-          <w:color w:val="323E4F" w:themeColor="text2" w:themeShade="BF"/>
-        </w:rPr>
-      </w:pPr>
-      <w:r>
-        <w:rPr>
-          <w:rStyle w:val="fontstyle01"/>
-          <w:rFonts w:ascii="Lato" w:hAnsi="Lato"/>
-          <w:color w:val="323E4F" w:themeColor="text2" w:themeShade="BF"/>
-        </w:rPr>
-        <w:t>Hai thuật toán NaiveBayesSimple và J48 cho kết quả rất tốt, nhưng suy cho cùng thì J48 tốt</w:t>
-      </w:r>
-      <w:r>
-        <w:br/>
-      </w:r>
-      <w:r>
-        <w:rPr>
-          <w:rStyle w:val="fontstyle01"/>
-          <w:rFonts w:ascii="Lato" w:hAnsi="Lato"/>
-          <w:color w:val="323E4F" w:themeColor="text2" w:themeShade="BF"/>
-        </w:rPr>
-        <w:t>hơn cả.</w:t>
-      </w:r>
-      <w:r>
-        <w:br/>
-      </w:r>
-      <w:r>
-        <w:rPr>
-          <w:rStyle w:val="fontstyle01"/>
-          <w:rFonts w:ascii="Lato" w:hAnsi="Lato"/>
-          <w:color w:val="323E4F" w:themeColor="text2" w:themeShade="BF"/>
-        </w:rPr>
-        <w:t>Bởi lẽ, các thuật toán như J48, C4.5 có hiệu quả hơn đối với các dữ liệu Qualititive value</w:t>
-      </w:r>
-      <w:r>
-        <w:br/>
-      </w:r>
-      <w:r>
-        <w:rPr>
-          <w:rStyle w:val="fontstyle01"/>
-          <w:rFonts w:ascii="Lato" w:hAnsi="Lato"/>
-          <w:color w:val="323E4F" w:themeColor="text2" w:themeShade="BF"/>
-        </w:rPr>
-        <w:t>(ordinal, Binary, nominal).</w:t>
-      </w:r>
-    </w:p>
-    <w:p/>
-    <w:p>
-      <w:pPr>
-        <w:pStyle w:val="Heading2"/>
-      </w:pPr>
-      <w:r>
-        <w:t>Which evaluation strategy tends to underestimate the accuracy and why?</w:t>
-      </w:r>
-    </w:p>
-    <w:p>
-      <w:r>
-        <w:rPr>
-          <w:rStyle w:val="fontstyle01"/>
-          <w:rFonts w:ascii="Lato" w:hAnsi="Lato"/>
-          <w:color w:val="323E4F" w:themeColor="text2" w:themeShade="BF"/>
-        </w:rPr>
-        <w:t>Khi đánh giá bằng thuật toán Id3 ta nhận thấy kết quả chênh lệch ‘rất lớn’ giữa các loại</w:t>
-      </w:r>
-      <w:r>
-        <w:br/>
-      </w:r>
-      <w:r>
-        <w:rPr>
-          <w:rStyle w:val="fontstyle01"/>
-          <w:rFonts w:ascii="Lato" w:hAnsi="Lato"/>
-          <w:color w:val="323E4F" w:themeColor="text2" w:themeShade="BF"/>
-        </w:rPr>
-        <w:t>thwucj nghiệm.</w:t>
-      </w:r>
-      <w:r>
-        <w:br/>
-      </w:r>
-      <w:r>
-        <w:rPr>
-          <w:rStyle w:val="fontstyle01"/>
-          <w:rFonts w:ascii="Lato" w:hAnsi="Lato"/>
-          <w:color w:val="323E4F" w:themeColor="text2" w:themeShade="BF"/>
-        </w:rPr>
-        <w:t>Thuật toán ID3 và CART cho hiệu quả phân lớp rất cao đối với các trường dữ liệu số</w:t>
-      </w:r>
-      <w:r>
-        <w:br/>
-      </w:r>
-      <w:r>
-        <w:rPr>
-          <w:rStyle w:val="fontstyle01"/>
-          <w:rFonts w:ascii="Lato" w:hAnsi="Lato"/>
-          <w:color w:val="323E4F" w:themeColor="text2" w:themeShade="BF"/>
-        </w:rPr>
-        <w:t>(quantitative value).</w:t>
-      </w:r>
-      <w:bookmarkEnd w:id="0"/>
-    </w:p>
-    <w:p>
-      <w:pPr>
-        <w:spacing w:after="20"/>
-        <w:rPr>
-          <w:sz w:val="22"/>
-          <w:szCs w:val="22"/>
-        </w:rPr>
-      </w:pPr>
+        <w:t xml:space="preserve"> Sự thiếu đa dạng dữ liệu khiến cho việc tách bộ dữ liệu gốc gây ảnh hưởng nặng đến quá trình huấn luyện và thử nghiệm.</w:t>
+      </w:r>
     </w:p>
     <w:sectPr>
       <w:headerReference w:type="default" r:id="rId18"/>
@@ -2949,7 +3210,7 @@
 </file>
 
 <file path=word/endnotes.xml><?xml version="1.0" encoding="utf-8"?>
-<w:endnotes xmlns:wpc="http://schemas.microsoft.com/office/word/2010/wordprocessingCanvas" xmlns:cx="http://schemas.microsoft.com/office/drawing/2014/chartex" xmlns:cx1="http://schemas.microsoft.com/office/drawing/2015/9/8/chartex" xmlns:cx2="http://schemas.microsoft.com/office/drawing/2015/10/21/chartex" xmlns:cx3="http://schemas.microsoft.com/office/drawing/2016/5/9/chartex" xmlns:cx4="http://schemas.microsoft.com/office/drawing/2016/5/10/chartex" xmlns:cx5="http://schemas.microsoft.com/office/drawing/2016/5/11/chartex" xmlns:cx6="http://schemas.microsoft.com/office/drawing/2016/5/12/chartex" xmlns:cx7="http://schemas.microsoft.com/office/drawing/2016/5/13/chartex" xmlns:cx8="http://schemas.microsoft.com/office/drawing/2016/5/14/chartex" xmlns:mc="http://schemas.openxmlformats.org/markup-compatibility/2006" xmlns:aink="http://schemas.microsoft.com/office/drawing/2016/ink" xmlns:am3d="http://schemas.microsoft.com/office/drawing/2017/model3d" xmlns:o="urn:schemas-microsoft-com:office:office" xmlns:r="http://schemas.openxmlformats.org/officeDocument/2006/relationships" xmlns:m="http://schemas.openxmlformats.org/officeDocument/2006/math" xmlns:v="urn:schemas-microsoft-com:vml" xmlns:wp14="http://schemas.microsoft.com/office/word/2010/wordprocessingDrawing" xmlns:wp="http://schemas.openxmlformats.org/drawingml/2006/wordprocessingDrawing" xmlns:w10="urn:schemas-microsoft-com:office:word" xmlns:w="http://schemas.openxmlformats.org/wordprocessingml/2006/main" xmlns:w14="http://schemas.microsoft.com/office/word/2010/wordml" xmlns:w15="http://schemas.microsoft.com/office/word/2012/wordml" xmlns:w16cex="http://schemas.microsoft.com/office/word/2018/wordml/cex" xmlns:w16cid="http://schemas.microsoft.com/office/word/2016/wordml/cid" xmlns:w16="http://schemas.microsoft.com/office/word/2018/wordml" xmlns:w16se="http://schemas.microsoft.com/office/word/2015/wordml/symex" xmlns:wpg="http://schemas.microsoft.com/office/word/2010/wordprocessingGroup" xmlns:wpi="http://schemas.microsoft.com/office/word/2010/wordprocessingInk" xmlns:wne="http://schemas.microsoft.com/office/word/2006/wordml" xmlns:wps="http://schemas.microsoft.com/office/word/2010/wordprocessingShape" mc:Ignorable="w14 w15 w16se w16cid w16 w16cex wp14">
+<w:endnotes xmlns:wpc="http://schemas.microsoft.com/office/word/2010/wordprocessingCanvas" xmlns:cx="http://schemas.microsoft.com/office/drawing/2014/chartex" xmlns:cx1="http://schemas.microsoft.com/office/drawing/2015/9/8/chartex" xmlns:cx2="http://schemas.microsoft.com/office/drawing/2015/10/21/chartex" xmlns:cx3="http://schemas.microsoft.com/office/drawing/2016/5/9/chartex" xmlns:cx4="http://schemas.microsoft.com/office/drawing/2016/5/10/chartex" xmlns:cx5="http://schemas.microsoft.com/office/drawing/2016/5/11/chartex" xmlns:cx6="http://schemas.microsoft.com/office/drawing/2016/5/12/chartex" xmlns:cx7="http://schemas.microsoft.com/office/drawing/2016/5/13/chartex" xmlns:cx8="http://schemas.microsoft.com/office/drawing/2016/5/14/chartex" xmlns:mc="http://schemas.openxmlformats.org/markup-compatibility/2006" xmlns:aink="http://schemas.microsoft.com/office/drawing/2016/ink" xmlns:am3d="http://schemas.microsoft.com/office/drawing/2017/model3d" xmlns:o="urn:schemas-microsoft-com:office:office" xmlns:r="http://schemas.openxmlformats.org/officeDocument/2006/relationships" xmlns:m="http://schemas.openxmlformats.org/officeDocument/2006/math" xmlns:v="urn:schemas-microsoft-com:vml" xmlns:wp14="http://schemas.microsoft.com/office/word/2010/wordprocessingDrawing" xmlns:wp="http://schemas.openxmlformats.org/drawingml/2006/wordprocessingDrawing" xmlns:w10="urn:schemas-microsoft-com:office:word" xmlns:w="http://schemas.openxmlformats.org/wordprocessingml/2006/main" xmlns:w14="http://schemas.microsoft.com/office/word/2010/wordml" xmlns:w15="http://schemas.microsoft.com/office/word/2012/wordml" xmlns:w16cex="http://schemas.microsoft.com/office/word/2018/wordml/cex" xmlns:w16cid="http://schemas.microsoft.com/office/word/2016/wordml/cid" xmlns:w16="http://schemas.microsoft.com/office/word/2018/wordml" xmlns:w16sdtdh="http://schemas.microsoft.com/office/word/2020/wordml/sdtdatahash" xmlns:w16se="http://schemas.microsoft.com/office/word/2015/wordml/symex" xmlns:wpg="http://schemas.microsoft.com/office/word/2010/wordprocessingGroup" xmlns:wpi="http://schemas.microsoft.com/office/word/2010/wordprocessingInk" xmlns:wne="http://schemas.microsoft.com/office/word/2006/wordml" xmlns:wps="http://schemas.microsoft.com/office/word/2010/wordprocessingShape" mc:Ignorable="w14 w15 w16se w16cid w16 w16cex w16sdtdh wp14">
   <w:endnote w:type="separator" w:id="-1">
     <w:p>
       <w:r>
@@ -2977,7 +3238,7 @@
 </file>
 
 <file path=word/footer1.xml><?xml version="1.0" encoding="utf-8"?>
-<w:ftr xmlns:wpc="http://schemas.microsoft.com/office/word/2010/wordprocessingCanvas" xmlns:cx="http://schemas.microsoft.com/office/drawing/2014/chartex" xmlns:cx1="http://schemas.microsoft.com/office/drawing/2015/9/8/chartex" xmlns:cx2="http://schemas.microsoft.com/office/drawing/2015/10/21/chartex" xmlns:cx3="http://schemas.microsoft.com/office/drawing/2016/5/9/chartex" xmlns:cx4="http://schemas.microsoft.com/office/drawing/2016/5/10/chartex" xmlns:cx5="http://schemas.microsoft.com/office/drawing/2016/5/11/chartex" xmlns:cx6="http://schemas.microsoft.com/office/drawing/2016/5/12/chartex" xmlns:cx7="http://schemas.microsoft.com/office/drawing/2016/5/13/chartex" xmlns:cx8="http://schemas.microsoft.com/office/drawing/2016/5/14/chartex" xmlns:mc="http://schemas.openxmlformats.org/markup-compatibility/2006" xmlns:aink="http://schemas.microsoft.com/office/drawing/2016/ink" xmlns:am3d="http://schemas.microsoft.com/office/drawing/2017/model3d" xmlns:o="urn:schemas-microsoft-com:office:office" xmlns:r="http://schemas.openxmlformats.org/officeDocument/2006/relationships" xmlns:m="http://schemas.openxmlformats.org/officeDocument/2006/math" xmlns:v="urn:schemas-microsoft-com:vml" xmlns:wp14="http://schemas.microsoft.com/office/word/2010/wordprocessingDrawing" xmlns:wp="http://schemas.openxmlformats.org/drawingml/2006/wordprocessingDrawing" xmlns:w10="urn:schemas-microsoft-com:office:word" xmlns:w="http://schemas.openxmlformats.org/wordprocessingml/2006/main" xmlns:w14="http://schemas.microsoft.com/office/word/2010/wordml" xmlns:w15="http://schemas.microsoft.com/office/word/2012/wordml" xmlns:w16cex="http://schemas.microsoft.com/office/word/2018/wordml/cex" xmlns:w16cid="http://schemas.microsoft.com/office/word/2016/wordml/cid" xmlns:w16="http://schemas.microsoft.com/office/word/2018/wordml" xmlns:w16se="http://schemas.microsoft.com/office/word/2015/wordml/symex" xmlns:wpg="http://schemas.microsoft.com/office/word/2010/wordprocessingGroup" xmlns:wpi="http://schemas.microsoft.com/office/word/2010/wordprocessingInk" xmlns:wne="http://schemas.microsoft.com/office/word/2006/wordml" xmlns:wps="http://schemas.microsoft.com/office/word/2010/wordprocessingShape" mc:Ignorable="w14 w15 w16se w16cid w16 w16cex wp14">
+<w:ftr xmlns:wpc="http://schemas.microsoft.com/office/word/2010/wordprocessingCanvas" xmlns:cx="http://schemas.microsoft.com/office/drawing/2014/chartex" xmlns:cx1="http://schemas.microsoft.com/office/drawing/2015/9/8/chartex" xmlns:cx2="http://schemas.microsoft.com/office/drawing/2015/10/21/chartex" xmlns:cx3="http://schemas.microsoft.com/office/drawing/2016/5/9/chartex" xmlns:cx4="http://schemas.microsoft.com/office/drawing/2016/5/10/chartex" xmlns:cx5="http://schemas.microsoft.com/office/drawing/2016/5/11/chartex" xmlns:cx6="http://schemas.microsoft.com/office/drawing/2016/5/12/chartex" xmlns:cx7="http://schemas.microsoft.com/office/drawing/2016/5/13/chartex" xmlns:cx8="http://schemas.microsoft.com/office/drawing/2016/5/14/chartex" xmlns:mc="http://schemas.openxmlformats.org/markup-compatibility/2006" xmlns:aink="http://schemas.microsoft.com/office/drawing/2016/ink" xmlns:am3d="http://schemas.microsoft.com/office/drawing/2017/model3d" xmlns:o="urn:schemas-microsoft-com:office:office" xmlns:r="http://schemas.openxmlformats.org/officeDocument/2006/relationships" xmlns:m="http://schemas.openxmlformats.org/officeDocument/2006/math" xmlns:v="urn:schemas-microsoft-com:vml" xmlns:wp14="http://schemas.microsoft.com/office/word/2010/wordprocessingDrawing" xmlns:wp="http://schemas.openxmlformats.org/drawingml/2006/wordprocessingDrawing" xmlns:w10="urn:schemas-microsoft-com:office:word" xmlns:w="http://schemas.openxmlformats.org/wordprocessingml/2006/main" xmlns:w14="http://schemas.microsoft.com/office/word/2010/wordml" xmlns:w15="http://schemas.microsoft.com/office/word/2012/wordml" xmlns:w16cex="http://schemas.microsoft.com/office/word/2018/wordml/cex" xmlns:w16cid="http://schemas.microsoft.com/office/word/2016/wordml/cid" xmlns:w16="http://schemas.microsoft.com/office/word/2018/wordml" xmlns:w16sdtdh="http://schemas.microsoft.com/office/word/2020/wordml/sdtdatahash" xmlns:w16se="http://schemas.microsoft.com/office/word/2015/wordml/symex" xmlns:wpg="http://schemas.microsoft.com/office/word/2010/wordprocessingGroup" xmlns:wpi="http://schemas.microsoft.com/office/word/2010/wordprocessingInk" xmlns:wne="http://schemas.microsoft.com/office/word/2006/wordml" xmlns:wps="http://schemas.microsoft.com/office/word/2010/wordprocessingShape" mc:Ignorable="w14 w15 w16se w16cid w16 w16cex w16sdtdh wp14">
   <w:sdt>
     <w:sdtPr>
       <w:id w:val="1770961061"/>
@@ -3062,7 +3323,7 @@
 </file>
 
 <file path=word/footnotes.xml><?xml version="1.0" encoding="utf-8"?>
-<w:footnotes xmlns:wpc="http://schemas.microsoft.com/office/word/2010/wordprocessingCanvas" xmlns:cx="http://schemas.microsoft.com/office/drawing/2014/chartex" xmlns:cx1="http://schemas.microsoft.com/office/drawing/2015/9/8/chartex" xmlns:cx2="http://schemas.microsoft.com/office/drawing/2015/10/21/chartex" xmlns:cx3="http://schemas.microsoft.com/office/drawing/2016/5/9/chartex" xmlns:cx4="http://schemas.microsoft.com/office/drawing/2016/5/10/chartex" xmlns:cx5="http://schemas.microsoft.com/office/drawing/2016/5/11/chartex" xmlns:cx6="http://schemas.microsoft.com/office/drawing/2016/5/12/chartex" xmlns:cx7="http://schemas.microsoft.com/office/drawing/2016/5/13/chartex" xmlns:cx8="http://schemas.microsoft.com/office/drawing/2016/5/14/chartex" xmlns:mc="http://schemas.openxmlformats.org/markup-compatibility/2006" xmlns:aink="http://schemas.microsoft.com/office/drawing/2016/ink" xmlns:am3d="http://schemas.microsoft.com/office/drawing/2017/model3d" xmlns:o="urn:schemas-microsoft-com:office:office" xmlns:r="http://schemas.openxmlformats.org/officeDocument/2006/relationships" xmlns:m="http://schemas.openxmlformats.org/officeDocument/2006/math" xmlns:v="urn:schemas-microsoft-com:vml" xmlns:wp14="http://schemas.microsoft.com/office/word/2010/wordprocessingDrawing" xmlns:wp="http://schemas.openxmlformats.org/drawingml/2006/wordprocessingDrawing" xmlns:w10="urn:schemas-microsoft-com:office:word" xmlns:w="http://schemas.openxmlformats.org/wordprocessingml/2006/main" xmlns:w14="http://schemas.microsoft.com/office/word/2010/wordml" xmlns:w15="http://schemas.microsoft.com/office/word/2012/wordml" xmlns:w16cex="http://schemas.microsoft.com/office/word/2018/wordml/cex" xmlns:w16cid="http://schemas.microsoft.com/office/word/2016/wordml/cid" xmlns:w16="http://schemas.microsoft.com/office/word/2018/wordml" xmlns:w16se="http://schemas.microsoft.com/office/word/2015/wordml/symex" xmlns:wpg="http://schemas.microsoft.com/office/word/2010/wordprocessingGroup" xmlns:wpi="http://schemas.microsoft.com/office/word/2010/wordprocessingInk" xmlns:wne="http://schemas.microsoft.com/office/word/2006/wordml" xmlns:wps="http://schemas.microsoft.com/office/word/2010/wordprocessingShape" mc:Ignorable="w14 w15 w16se w16cid w16 w16cex wp14">
+<w:footnotes xmlns:wpc="http://schemas.microsoft.com/office/word/2010/wordprocessingCanvas" xmlns:cx="http://schemas.microsoft.com/office/drawing/2014/chartex" xmlns:cx1="http://schemas.microsoft.com/office/drawing/2015/9/8/chartex" xmlns:cx2="http://schemas.microsoft.com/office/drawing/2015/10/21/chartex" xmlns:cx3="http://schemas.microsoft.com/office/drawing/2016/5/9/chartex" xmlns:cx4="http://schemas.microsoft.com/office/drawing/2016/5/10/chartex" xmlns:cx5="http://schemas.microsoft.com/office/drawing/2016/5/11/chartex" xmlns:cx6="http://schemas.microsoft.com/office/drawing/2016/5/12/chartex" xmlns:cx7="http://schemas.microsoft.com/office/drawing/2016/5/13/chartex" xmlns:cx8="http://schemas.microsoft.com/office/drawing/2016/5/14/chartex" xmlns:mc="http://schemas.openxmlformats.org/markup-compatibility/2006" xmlns:aink="http://schemas.microsoft.com/office/drawing/2016/ink" xmlns:am3d="http://schemas.microsoft.com/office/drawing/2017/model3d" xmlns:o="urn:schemas-microsoft-com:office:office" xmlns:r="http://schemas.openxmlformats.org/officeDocument/2006/relationships" xmlns:m="http://schemas.openxmlformats.org/officeDocument/2006/math" xmlns:v="urn:schemas-microsoft-com:vml" xmlns:wp14="http://schemas.microsoft.com/office/word/2010/wordprocessingDrawing" xmlns:wp="http://schemas.openxmlformats.org/drawingml/2006/wordprocessingDrawing" xmlns:w10="urn:schemas-microsoft-com:office:word" xmlns:w="http://schemas.openxmlformats.org/wordprocessingml/2006/main" xmlns:w14="http://schemas.microsoft.com/office/word/2010/wordml" xmlns:w15="http://schemas.microsoft.com/office/word/2012/wordml" xmlns:w16cex="http://schemas.microsoft.com/office/word/2018/wordml/cex" xmlns:w16cid="http://schemas.microsoft.com/office/word/2016/wordml/cid" xmlns:w16="http://schemas.microsoft.com/office/word/2018/wordml" xmlns:w16sdtdh="http://schemas.microsoft.com/office/word/2020/wordml/sdtdatahash" xmlns:w16se="http://schemas.microsoft.com/office/word/2015/wordml/symex" xmlns:wpg="http://schemas.microsoft.com/office/word/2010/wordprocessingGroup" xmlns:wpi="http://schemas.microsoft.com/office/word/2010/wordprocessingInk" xmlns:wne="http://schemas.microsoft.com/office/word/2006/wordml" xmlns:wps="http://schemas.microsoft.com/office/word/2010/wordprocessingShape" mc:Ignorable="w14 w15 w16se w16cid w16 w16cex w16sdtdh wp14">
   <w:footnote w:type="separator" w:id="-1">
     <w:p>
       <w:r>
@@ -3090,7 +3351,7 @@
 </file>
 
 <file path=word/header1.xml><?xml version="1.0" encoding="utf-8"?>
-<w:hdr xmlns:wpc="http://schemas.microsoft.com/office/word/2010/wordprocessingCanvas" xmlns:cx="http://schemas.microsoft.com/office/drawing/2014/chartex" xmlns:cx1="http://schemas.microsoft.com/office/drawing/2015/9/8/chartex" xmlns:cx2="http://schemas.microsoft.com/office/drawing/2015/10/21/chartex" xmlns:cx3="http://schemas.microsoft.com/office/drawing/2016/5/9/chartex" xmlns:cx4="http://schemas.microsoft.com/office/drawing/2016/5/10/chartex" xmlns:cx5="http://schemas.microsoft.com/office/drawing/2016/5/11/chartex" xmlns:cx6="http://schemas.microsoft.com/office/drawing/2016/5/12/chartex" xmlns:cx7="http://schemas.microsoft.com/office/drawing/2016/5/13/chartex" xmlns:cx8="http://schemas.microsoft.com/office/drawing/2016/5/14/chartex" xmlns:mc="http://schemas.openxmlformats.org/markup-compatibility/2006" xmlns:aink="http://schemas.microsoft.com/office/drawing/2016/ink" xmlns:am3d="http://schemas.microsoft.com/office/drawing/2017/model3d" xmlns:o="urn:schemas-microsoft-com:office:office" xmlns:r="http://schemas.openxmlformats.org/officeDocument/2006/relationships" xmlns:m="http://schemas.openxmlformats.org/officeDocument/2006/math" xmlns:v="urn:schemas-microsoft-com:vml" xmlns:wp14="http://schemas.microsoft.com/office/word/2010/wordprocessingDrawing" xmlns:wp="http://schemas.openxmlformats.org/drawingml/2006/wordprocessingDrawing" xmlns:w10="urn:schemas-microsoft-com:office:word" xmlns:w="http://schemas.openxmlformats.org/wordprocessingml/2006/main" xmlns:w14="http://schemas.microsoft.com/office/word/2010/wordml" xmlns:w15="http://schemas.microsoft.com/office/word/2012/wordml" xmlns:w16cex="http://schemas.microsoft.com/office/word/2018/wordml/cex" xmlns:w16cid="http://schemas.microsoft.com/office/word/2016/wordml/cid" xmlns:w16="http://schemas.microsoft.com/office/word/2018/wordml" xmlns:w16se="http://schemas.microsoft.com/office/word/2015/wordml/symex" xmlns:wpg="http://schemas.microsoft.com/office/word/2010/wordprocessingGroup" xmlns:wpi="http://schemas.microsoft.com/office/word/2010/wordprocessingInk" xmlns:wne="http://schemas.microsoft.com/office/word/2006/wordml" xmlns:wps="http://schemas.microsoft.com/office/word/2010/wordprocessingShape" mc:Ignorable="w14 w15 w16se w16cid w16 w16cex wp14">
+<w:hdr xmlns:wpc="http://schemas.microsoft.com/office/word/2010/wordprocessingCanvas" xmlns:cx="http://schemas.microsoft.com/office/drawing/2014/chartex" xmlns:cx1="http://schemas.microsoft.com/office/drawing/2015/9/8/chartex" xmlns:cx2="http://schemas.microsoft.com/office/drawing/2015/10/21/chartex" xmlns:cx3="http://schemas.microsoft.com/office/drawing/2016/5/9/chartex" xmlns:cx4="http://schemas.microsoft.com/office/drawing/2016/5/10/chartex" xmlns:cx5="http://schemas.microsoft.com/office/drawing/2016/5/11/chartex" xmlns:cx6="http://schemas.microsoft.com/office/drawing/2016/5/12/chartex" xmlns:cx7="http://schemas.microsoft.com/office/drawing/2016/5/13/chartex" xmlns:cx8="http://schemas.microsoft.com/office/drawing/2016/5/14/chartex" xmlns:mc="http://schemas.openxmlformats.org/markup-compatibility/2006" xmlns:aink="http://schemas.microsoft.com/office/drawing/2016/ink" xmlns:am3d="http://schemas.microsoft.com/office/drawing/2017/model3d" xmlns:o="urn:schemas-microsoft-com:office:office" xmlns:r="http://schemas.openxmlformats.org/officeDocument/2006/relationships" xmlns:m="http://schemas.openxmlformats.org/officeDocument/2006/math" xmlns:v="urn:schemas-microsoft-com:vml" xmlns:wp14="http://schemas.microsoft.com/office/word/2010/wordprocessingDrawing" xmlns:wp="http://schemas.openxmlformats.org/drawingml/2006/wordprocessingDrawing" xmlns:w10="urn:schemas-microsoft-com:office:word" xmlns:w="http://schemas.openxmlformats.org/wordprocessingml/2006/main" xmlns:w14="http://schemas.microsoft.com/office/word/2010/wordml" xmlns:w15="http://schemas.microsoft.com/office/word/2012/wordml" xmlns:w16cex="http://schemas.microsoft.com/office/word/2018/wordml/cex" xmlns:w16cid="http://schemas.microsoft.com/office/word/2016/wordml/cid" xmlns:w16="http://schemas.microsoft.com/office/word/2018/wordml" xmlns:w16sdtdh="http://schemas.microsoft.com/office/word/2020/wordml/sdtdatahash" xmlns:w16se="http://schemas.microsoft.com/office/word/2015/wordml/symex" xmlns:wpg="http://schemas.microsoft.com/office/word/2010/wordprocessingGroup" xmlns:wpi="http://schemas.microsoft.com/office/word/2010/wordprocessingInk" xmlns:wne="http://schemas.microsoft.com/office/word/2006/wordml" xmlns:wps="http://schemas.microsoft.com/office/word/2010/wordprocessingShape" mc:Ignorable="w14 w15 w16se w16cid w16 w16cex w16sdtdh wp14">
   <w:p>
     <w:pPr>
       <w:pStyle w:val="Header"/>
@@ -3168,7 +3429,7 @@
 </file>
 
 <file path=word/numbering.xml><?xml version="1.0" encoding="utf-8"?>
-<w:numbering xmlns:wpc="http://schemas.microsoft.com/office/word/2010/wordprocessingCanvas" xmlns:cx="http://schemas.microsoft.com/office/drawing/2014/chartex" xmlns:cx1="http://schemas.microsoft.com/office/drawing/2015/9/8/chartex" xmlns:cx2="http://schemas.microsoft.com/office/drawing/2015/10/21/chartex" xmlns:cx3="http://schemas.microsoft.com/office/drawing/2016/5/9/chartex" xmlns:cx4="http://schemas.microsoft.com/office/drawing/2016/5/10/chartex" xmlns:cx5="http://schemas.microsoft.com/office/drawing/2016/5/11/chartex" xmlns:cx6="http://schemas.microsoft.com/office/drawing/2016/5/12/chartex" xmlns:cx7="http://schemas.microsoft.com/office/drawing/2016/5/13/chartex" xmlns:cx8="http://schemas.microsoft.com/office/drawing/2016/5/14/chartex" xmlns:mc="http://schemas.openxmlformats.org/markup-compatibility/2006" xmlns:aink="http://schemas.microsoft.com/office/drawing/2016/ink" xmlns:am3d="http://schemas.microsoft.com/office/drawing/2017/model3d" xmlns:o="urn:schemas-microsoft-com:office:office" xmlns:r="http://schemas.openxmlformats.org/officeDocument/2006/relationships" xmlns:m="http://schemas.openxmlformats.org/officeDocument/2006/math" xmlns:v="urn:schemas-microsoft-com:vml" xmlns:wp14="http://schemas.microsoft.com/office/word/2010/wordprocessingDrawing" xmlns:wp="http://schemas.openxmlformats.org/drawingml/2006/wordprocessingDrawing" xmlns:w10="urn:schemas-microsoft-com:office:word" xmlns:w="http://schemas.openxmlformats.org/wordprocessingml/2006/main" xmlns:w14="http://schemas.microsoft.com/office/word/2010/wordml" xmlns:w15="http://schemas.microsoft.com/office/word/2012/wordml" xmlns:w16cex="http://schemas.microsoft.com/office/word/2018/wordml/cex" xmlns:w16cid="http://schemas.microsoft.com/office/word/2016/wordml/cid" xmlns:w16="http://schemas.microsoft.com/office/word/2018/wordml" xmlns:w16se="http://schemas.microsoft.com/office/word/2015/wordml/symex" xmlns:wpg="http://schemas.microsoft.com/office/word/2010/wordprocessingGroup" xmlns:wpi="http://schemas.microsoft.com/office/word/2010/wordprocessingInk" xmlns:wne="http://schemas.microsoft.com/office/word/2006/wordml" xmlns:wps="http://schemas.microsoft.com/office/word/2010/wordprocessingShape" mc:Ignorable="w14 w15 w16se w16cid w16 w16cex wp14">
+<w:numbering xmlns:wpc="http://schemas.microsoft.com/office/word/2010/wordprocessingCanvas" xmlns:cx="http://schemas.microsoft.com/office/drawing/2014/chartex" xmlns:cx1="http://schemas.microsoft.com/office/drawing/2015/9/8/chartex" xmlns:cx2="http://schemas.microsoft.com/office/drawing/2015/10/21/chartex" xmlns:cx3="http://schemas.microsoft.com/office/drawing/2016/5/9/chartex" xmlns:cx4="http://schemas.microsoft.com/office/drawing/2016/5/10/chartex" xmlns:cx5="http://schemas.microsoft.com/office/drawing/2016/5/11/chartex" xmlns:cx6="http://schemas.microsoft.com/office/drawing/2016/5/12/chartex" xmlns:cx7="http://schemas.microsoft.com/office/drawing/2016/5/13/chartex" xmlns:cx8="http://schemas.microsoft.com/office/drawing/2016/5/14/chartex" xmlns:mc="http://schemas.openxmlformats.org/markup-compatibility/2006" xmlns:aink="http://schemas.microsoft.com/office/drawing/2016/ink" xmlns:am3d="http://schemas.microsoft.com/office/drawing/2017/model3d" xmlns:o="urn:schemas-microsoft-com:office:office" xmlns:r="http://schemas.openxmlformats.org/officeDocument/2006/relationships" xmlns:m="http://schemas.openxmlformats.org/officeDocument/2006/math" xmlns:v="urn:schemas-microsoft-com:vml" xmlns:wp14="http://schemas.microsoft.com/office/word/2010/wordprocessingDrawing" xmlns:wp="http://schemas.openxmlformats.org/drawingml/2006/wordprocessingDrawing" xmlns:w10="urn:schemas-microsoft-com:office:word" xmlns:w="http://schemas.openxmlformats.org/wordprocessingml/2006/main" xmlns:w14="http://schemas.microsoft.com/office/word/2010/wordml" xmlns:w15="http://schemas.microsoft.com/office/word/2012/wordml" xmlns:w16cex="http://schemas.microsoft.com/office/word/2018/wordml/cex" xmlns:w16cid="http://schemas.microsoft.com/office/word/2016/wordml/cid" xmlns:w16="http://schemas.microsoft.com/office/word/2018/wordml" xmlns:w16sdtdh="http://schemas.microsoft.com/office/word/2020/wordml/sdtdatahash" xmlns:w16se="http://schemas.microsoft.com/office/word/2015/wordml/symex" xmlns:wpg="http://schemas.microsoft.com/office/word/2010/wordprocessingGroup" xmlns:wpi="http://schemas.microsoft.com/office/word/2010/wordprocessingInk" xmlns:wne="http://schemas.microsoft.com/office/word/2006/wordml" xmlns:wps="http://schemas.microsoft.com/office/word/2010/wordprocessingShape" mc:Ignorable="w14 w15 w16se w16cid w16 w16cex w16sdtdh wp14">
   <w:abstractNum w:abstractNumId="0" w15:restartNumberingAfterBreak="0">
     <w:nsid w:val="077E11AA"/>
     <w:multiLevelType w:val="multilevel"/>
@@ -5084,7 +5345,7 @@
 </file>
 
 <file path=word/styles.xml><?xml version="1.0" encoding="utf-8"?>
-<w:styles xmlns:mc="http://schemas.openxmlformats.org/markup-compatibility/2006" xmlns:r="http://schemas.openxmlformats.org/officeDocument/2006/relationships" xmlns:w="http://schemas.openxmlformats.org/wordprocessingml/2006/main" xmlns:w14="http://schemas.microsoft.com/office/word/2010/wordml" xmlns:w15="http://schemas.microsoft.com/office/word/2012/wordml" xmlns:w16cex="http://schemas.microsoft.com/office/word/2018/wordml/cex" xmlns:w16cid="http://schemas.microsoft.com/office/word/2016/wordml/cid" xmlns:w16="http://schemas.microsoft.com/office/word/2018/wordml" xmlns:w16se="http://schemas.microsoft.com/office/word/2015/wordml/symex" mc:Ignorable="w14 w15 w16se w16cid w16 w16cex">
+<w:styles xmlns:mc="http://schemas.openxmlformats.org/markup-compatibility/2006" xmlns:r="http://schemas.openxmlformats.org/officeDocument/2006/relationships" xmlns:w="http://schemas.openxmlformats.org/wordprocessingml/2006/main" xmlns:w14="http://schemas.microsoft.com/office/word/2010/wordml" xmlns:w15="http://schemas.microsoft.com/office/word/2012/wordml" xmlns:w16cex="http://schemas.microsoft.com/office/word/2018/wordml/cex" xmlns:w16cid="http://schemas.microsoft.com/office/word/2016/wordml/cid" xmlns:w16="http://schemas.microsoft.com/office/word/2018/wordml" xmlns:w16sdtdh="http://schemas.microsoft.com/office/word/2020/wordml/sdtdatahash" xmlns:w16se="http://schemas.microsoft.com/office/word/2015/wordml/symex" mc:Ignorable="w14 w15 w16se w16cid w16 w16cex w16sdtdh">
   <w:docDefaults>
     <w:rPrDefault>
       <w:rPr>
@@ -6726,6 +6987,19 @@
 </file>
 
 <file path=customXml/item2.xml><?xml version="1.0" encoding="utf-8"?>
+<b:Sources xmlns:b="http://schemas.openxmlformats.org/officeDocument/2006/bibliography" xmlns="http://schemas.openxmlformats.org/officeDocument/2006/bibliography" SelectedStyle="\APASixthEditionOfficeOnline.xsl" StyleName="APA" Version="6"/>
+</file>
+
+<file path=customXml/item3.xml><?xml version="1.0" encoding="utf-8"?>
+<?mso-contentType ?>
+<FormTemplates xmlns="http://schemas.microsoft.com/sharepoint/v3/contenttype/forms">
+  <Display>DocumentLibraryForm</Display>
+  <Edit>DocumentLibraryForm</Edit>
+  <New>DocumentLibraryForm</New>
+</FormTemplates>
+</file>
+
+<file path=customXml/item4.xml><?xml version="1.0" encoding="utf-8"?>
 <ct:contentTypeSchema xmlns:ct="http://schemas.microsoft.com/office/2006/metadata/contentType" xmlns:ma="http://schemas.microsoft.com/office/2006/metadata/properties/metaAttributes" ct:_="" ma:_="" ma:contentTypeName="Document" ma:contentTypeID="0x01010068DD9C8D4113F945AC4DF8E3307DB484" ma:contentTypeVersion="9" ma:contentTypeDescription="Create a new document." ma:contentTypeScope="" ma:versionID="2c7414163d591a397bdca27d112b6c86">
   <xsd:schema xmlns:xsd="http://www.w3.org/2001/XMLSchema" xmlns:xs="http://www.w3.org/2001/XMLSchema" xmlns:p="http://schemas.microsoft.com/office/2006/metadata/properties" xmlns:ns3="158e5136-e933-4886-beb4-51255f3b441d" xmlns:ns4="fbc96141-8c6e-4eea-9188-5e3c8cd44afd" targetNamespace="http://schemas.microsoft.com/office/2006/metadata/properties" ma:root="true" ma:fieldsID="63901f339242a7ab00fa7e48bc0277b2" ns3:_="" ns4:_="">
     <xsd:import namespace="158e5136-e933-4886-beb4-51255f3b441d"/>
@@ -6922,19 +7196,6 @@
 </ct:contentTypeSchema>
 </file>
 
-<file path=customXml/item3.xml><?xml version="1.0" encoding="utf-8"?>
-<?mso-contentType ?>
-<FormTemplates xmlns="http://schemas.microsoft.com/sharepoint/v3/contenttype/forms">
-  <Display>DocumentLibraryForm</Display>
-  <Edit>DocumentLibraryForm</Edit>
-  <New>DocumentLibraryForm</New>
-</FormTemplates>
-</file>
-
-<file path=customXml/item4.xml><?xml version="1.0" encoding="utf-8"?>
-<b:Sources xmlns:b="http://schemas.openxmlformats.org/officeDocument/2006/bibliography" xmlns="http://schemas.openxmlformats.org/officeDocument/2006/bibliography" SelectedStyle="\APASixthEditionOfficeOnline.xsl" StyleName="APA" Version="6"/>
-</file>
-
 <file path=customXml/itemProps1.xml><?xml version="1.0" encoding="utf-8"?>
 <ds:datastoreItem xmlns:ds="http://schemas.openxmlformats.org/officeDocument/2006/customXml" ds:itemID="{3EE08D9A-CACB-416C-B0A1-E2660A2EEC9E}">
   <ds:schemaRefs>
@@ -6945,6 +7206,22 @@
 </file>
 
 <file path=customXml/itemProps2.xml><?xml version="1.0" encoding="utf-8"?>
+<ds:datastoreItem xmlns:ds="http://schemas.openxmlformats.org/officeDocument/2006/customXml" ds:itemID="{A3633670-F4A8-4309-ACC0-205343997CC1}">
+  <ds:schemaRefs>
+    <ds:schemaRef ds:uri="http://schemas.openxmlformats.org/officeDocument/2006/bibliography"/>
+  </ds:schemaRefs>
+</ds:datastoreItem>
+</file>
+
+<file path=customXml/itemProps3.xml><?xml version="1.0" encoding="utf-8"?>
+<ds:datastoreItem xmlns:ds="http://schemas.openxmlformats.org/officeDocument/2006/customXml" ds:itemID="{7C17F0BE-2EA5-4DDF-8738-196788EFD4C2}">
+  <ds:schemaRefs>
+    <ds:schemaRef ds:uri="http://schemas.microsoft.com/sharepoint/v3/contenttype/forms"/>
+  </ds:schemaRefs>
+</ds:datastoreItem>
+</file>
+
+<file path=customXml/itemProps4.xml><?xml version="1.0" encoding="utf-8"?>
 <ds:datastoreItem xmlns:ds="http://schemas.openxmlformats.org/officeDocument/2006/customXml" ds:itemID="{0D17F8AD-C93D-4709-B9B0-6268BF3B286F}">
   <ds:schemaRefs>
     <ds:schemaRef ds:uri="http://schemas.microsoft.com/office/2006/metadata/contentType"/>
@@ -6961,20 +7238,4 @@
     <ds:schemaRef ds:uri="http://schemas.microsoft.com/internal/obd"/>
   </ds:schemaRefs>
 </ds:datastoreItem>
-</file>
-
-<file path=customXml/itemProps3.xml><?xml version="1.0" encoding="utf-8"?>
-<ds:datastoreItem xmlns:ds="http://schemas.openxmlformats.org/officeDocument/2006/customXml" ds:itemID="{7C17F0BE-2EA5-4DDF-8738-196788EFD4C2}">
-  <ds:schemaRefs>
-    <ds:schemaRef ds:uri="http://schemas.microsoft.com/sharepoint/v3/contenttype/forms"/>
-  </ds:schemaRefs>
-</ds:datastoreItem>
-</file>
-
-<file path=customXml/itemProps4.xml><?xml version="1.0" encoding="utf-8"?>
-<ds:datastoreItem xmlns:ds="http://schemas.openxmlformats.org/officeDocument/2006/customXml" ds:itemID="{A3633670-F4A8-4309-ACC0-205343997CC1}">
-  <ds:schemaRefs>
-    <ds:schemaRef ds:uri="http://schemas.openxmlformats.org/officeDocument/2006/bibliography"/>
-  </ds:schemaRefs>
-</ds:datastoreItem>
 </file>
</xml_diff>